<commit_message>
Aprendizado sobre CSV, Desafios de Java e classes
</commit_message>
<xml_diff>
--- a/Matéria de Linguagem de Programação.docx
+++ b/Matéria de Linguagem de Programação.docx
@@ -5433,39 +5433,7 @@
           <w:sz w:val="24"/>
           <w:szCs w:val="24"/>
         </w:rPr>
-        <w:t xml:space="preserve">”, mas </w:t>
-      </w:r>
-      <w:r>
-        <w:rPr>
-          <w:rFonts w:ascii="Arial" w:hAnsi="Arial" w:cs="Arial"/>
-          <w:sz w:val="24"/>
-          <w:szCs w:val="24"/>
-        </w:rPr>
-        <w:t>Agregação</w:t>
-      </w:r>
-      <w:r>
-        <w:rPr>
-          <w:rFonts w:ascii="Arial" w:hAnsi="Arial" w:cs="Arial"/>
-          <w:sz w:val="24"/>
-          <w:szCs w:val="24"/>
-        </w:rPr>
-        <w:t xml:space="preserve"> e </w:t>
-      </w:r>
-      <w:r>
-        <w:rPr>
-          <w:rFonts w:ascii="Arial" w:hAnsi="Arial" w:cs="Arial"/>
-          <w:sz w:val="24"/>
-          <w:szCs w:val="24"/>
-        </w:rPr>
-        <w:t>Composição</w:t>
-      </w:r>
-      <w:r>
-        <w:rPr>
-          <w:rFonts w:ascii="Arial" w:hAnsi="Arial" w:cs="Arial"/>
-          <w:sz w:val="24"/>
-          <w:szCs w:val="24"/>
-        </w:rPr>
-        <w:t xml:space="preserve"> é tipo “Faz parte de... (alguma coisa)”, pois queremos referir a possuir (ao invés de compartilhar), ou seja, vai pertencer de forma meio abusiva (exclusiva)</w:t>
+        <w:t>”, mas Agregação e Composição é tipo “Faz parte de... (alguma coisa)”, pois queremos referir a possuir (ao invés de compartilhar), ou seja, vai pertencer de forma meio abusiva (exclusiva)</w:t>
       </w:r>
       <w:r>
         <w:rPr>
@@ -6048,13 +6016,7 @@
         <w:rPr>
           <w:color w:val="CF8E6D"/>
         </w:rPr>
-        <w:t xml:space="preserve"> </w:t>
-      </w:r>
-      <w:r>
-        <w:rPr>
-          <w:color w:val="CF8E6D"/>
-        </w:rPr>
-        <w:t xml:space="preserve">abstract </w:t>
+        <w:t xml:space="preserve"> abstract </w:t>
       </w:r>
       <w:proofErr w:type="spellStart"/>
       <w:proofErr w:type="gramStart"/>
@@ -6205,8 +6167,6 @@
         </w:rPr>
         <w:t xml:space="preserve">2- </w:t>
       </w:r>
-      <w:bookmarkStart w:id="0" w:name="_GoBack"/>
-      <w:bookmarkEnd w:id="0"/>
       <w:r>
         <w:rPr>
           <w:rFonts w:ascii="Arial" w:hAnsi="Arial" w:cs="Arial"/>
@@ -6365,6 +6325,1178 @@
         </w:rPr>
         <w:t>ult (com implementação) e métodos estáticos.</w:t>
       </w:r>
+    </w:p>
+    <w:p>
+      <w:pPr>
+        <w:spacing w:after="120"/>
+        <w:rPr>
+          <w:rFonts w:ascii="Arial" w:hAnsi="Arial" w:cs="Arial"/>
+          <w:sz w:val="24"/>
+          <w:szCs w:val="24"/>
+        </w:rPr>
+      </w:pPr>
+    </w:p>
+    <w:p>
+      <w:pPr>
+        <w:spacing w:after="120"/>
+        <w:rPr>
+          <w:rFonts w:ascii="Arial" w:hAnsi="Arial" w:cs="Arial"/>
+          <w:sz w:val="24"/>
+          <w:szCs w:val="24"/>
+        </w:rPr>
+      </w:pPr>
+    </w:p>
+    <w:p>
+      <w:pPr>
+        <w:spacing w:after="120"/>
+        <w:jc w:val="center"/>
+        <w:rPr>
+          <w:rFonts w:ascii="Arial" w:hAnsi="Arial" w:cs="Arial"/>
+          <w:b/>
+          <w:sz w:val="28"/>
+          <w:szCs w:val="24"/>
+        </w:rPr>
+      </w:pPr>
+      <w:r>
+        <w:rPr>
+          <w:rFonts w:ascii="Arial" w:hAnsi="Arial" w:cs="Arial"/>
+          <w:b/>
+          <w:sz w:val="28"/>
+          <w:szCs w:val="24"/>
+        </w:rPr>
+        <w:lastRenderedPageBreak/>
+        <w:t>Sintaxe de “</w:t>
+      </w:r>
+      <w:proofErr w:type="spellStart"/>
+      <w:r>
+        <w:rPr>
+          <w:rFonts w:ascii="Arial" w:hAnsi="Arial" w:cs="Arial"/>
+          <w:b/>
+          <w:sz w:val="28"/>
+          <w:szCs w:val="24"/>
+        </w:rPr>
+        <w:t>Try</w:t>
+      </w:r>
+      <w:proofErr w:type="spellEnd"/>
+      <w:r>
+        <w:rPr>
+          <w:rFonts w:ascii="Arial" w:hAnsi="Arial" w:cs="Arial"/>
+          <w:b/>
+          <w:sz w:val="28"/>
+          <w:szCs w:val="24"/>
+        </w:rPr>
+        <w:t>” e “Catch” e “</w:t>
+      </w:r>
+      <w:proofErr w:type="spellStart"/>
+      <w:r>
+        <w:rPr>
+          <w:rFonts w:ascii="Arial" w:hAnsi="Arial" w:cs="Arial"/>
+          <w:b/>
+          <w:sz w:val="28"/>
+          <w:szCs w:val="24"/>
+        </w:rPr>
+        <w:t>Finally</w:t>
+      </w:r>
+      <w:proofErr w:type="spellEnd"/>
+      <w:r>
+        <w:rPr>
+          <w:rFonts w:ascii="Arial" w:hAnsi="Arial" w:cs="Arial"/>
+          <w:b/>
+          <w:sz w:val="28"/>
+          <w:szCs w:val="24"/>
+        </w:rPr>
+        <w:t>”</w:t>
+      </w:r>
+    </w:p>
+    <w:p>
+      <w:pPr>
+        <w:spacing w:after="120"/>
+        <w:jc w:val="center"/>
+        <w:rPr>
+          <w:rFonts w:ascii="Arial" w:hAnsi="Arial" w:cs="Arial"/>
+          <w:b/>
+          <w:sz w:val="28"/>
+          <w:szCs w:val="24"/>
+        </w:rPr>
+      </w:pPr>
+    </w:p>
+    <w:tbl>
+      <w:tblPr>
+        <w:tblStyle w:val="Tabelacomgrade"/>
+        <w:tblW w:w="0" w:type="auto"/>
+        <w:tblLook w:val="04A0" w:firstRow="1" w:lastRow="0" w:firstColumn="1" w:lastColumn="0" w:noHBand="0" w:noVBand="1"/>
+      </w:tblPr>
+      <w:tblGrid>
+        <w:gridCol w:w="2831"/>
+        <w:gridCol w:w="2831"/>
+        <w:gridCol w:w="2832"/>
+      </w:tblGrid>
+      <w:tr>
+        <w:tc>
+          <w:tcPr>
+            <w:tcW w:w="8494" w:type="dxa"/>
+            <w:gridSpan w:val="3"/>
+          </w:tcPr>
+          <w:p>
+            <w:pPr>
+              <w:spacing w:after="120"/>
+              <w:jc w:val="center"/>
+              <w:rPr>
+                <w:rFonts w:ascii="Arial" w:hAnsi="Arial" w:cs="Arial"/>
+                <w:b/>
+                <w:sz w:val="24"/>
+                <w:szCs w:val="24"/>
+              </w:rPr>
+            </w:pPr>
+            <w:r>
+              <w:rPr>
+                <w:rFonts w:ascii="Arial" w:hAnsi="Arial" w:cs="Arial"/>
+                <w:b/>
+                <w:sz w:val="24"/>
+                <w:szCs w:val="24"/>
+              </w:rPr>
+              <w:t>Conceito de cada um</w:t>
+            </w:r>
+          </w:p>
+        </w:tc>
+      </w:tr>
+      <w:tr>
+        <w:tc>
+          <w:tcPr>
+            <w:tcW w:w="2831" w:type="dxa"/>
+          </w:tcPr>
+          <w:p>
+            <w:pPr>
+              <w:spacing w:before="100" w:beforeAutospacing="1" w:after="100" w:afterAutospacing="1"/>
+              <w:jc w:val="center"/>
+              <w:rPr>
+                <w:rFonts w:ascii="Arial" w:eastAsia="Times New Roman" w:hAnsi="Arial" w:cs="Arial"/>
+                <w:b/>
+                <w:sz w:val="24"/>
+                <w:szCs w:val="24"/>
+                <w:lang w:eastAsia="pt-BR"/>
+              </w:rPr>
+            </w:pPr>
+            <w:proofErr w:type="spellStart"/>
+            <w:r>
+              <w:rPr>
+                <w:rFonts w:ascii="Arial" w:eastAsia="Times New Roman" w:hAnsi="Arial" w:cs="Arial"/>
+                <w:b/>
+                <w:sz w:val="24"/>
+                <w:szCs w:val="24"/>
+                <w:lang w:eastAsia="pt-BR"/>
+              </w:rPr>
+              <w:t>Try</w:t>
+            </w:r>
+            <w:proofErr w:type="spellEnd"/>
+          </w:p>
+        </w:tc>
+        <w:tc>
+          <w:tcPr>
+            <w:tcW w:w="2831" w:type="dxa"/>
+          </w:tcPr>
+          <w:p>
+            <w:pPr>
+              <w:spacing w:after="120"/>
+              <w:jc w:val="center"/>
+              <w:rPr>
+                <w:rFonts w:ascii="Arial" w:hAnsi="Arial" w:cs="Arial"/>
+                <w:b/>
+                <w:sz w:val="24"/>
+                <w:szCs w:val="24"/>
+              </w:rPr>
+            </w:pPr>
+            <w:r>
+              <w:rPr>
+                <w:rFonts w:ascii="Arial" w:hAnsi="Arial" w:cs="Arial"/>
+                <w:b/>
+                <w:sz w:val="24"/>
+                <w:szCs w:val="24"/>
+              </w:rPr>
+              <w:t>Catch</w:t>
+            </w:r>
+          </w:p>
+        </w:tc>
+        <w:tc>
+          <w:tcPr>
+            <w:tcW w:w="2832" w:type="dxa"/>
+          </w:tcPr>
+          <w:p>
+            <w:pPr>
+              <w:spacing w:after="120"/>
+              <w:jc w:val="center"/>
+              <w:rPr>
+                <w:rFonts w:ascii="Arial" w:hAnsi="Arial" w:cs="Arial"/>
+                <w:b/>
+                <w:sz w:val="24"/>
+                <w:szCs w:val="24"/>
+              </w:rPr>
+            </w:pPr>
+            <w:r>
+              <w:rPr>
+                <w:rFonts w:ascii="Arial" w:hAnsi="Arial" w:cs="Arial"/>
+                <w:b/>
+                <w:sz w:val="24"/>
+                <w:szCs w:val="24"/>
+              </w:rPr>
+              <w:t>Finally</w:t>
+            </w:r>
+            <w:bookmarkStart w:id="0" w:name="_GoBack"/>
+            <w:bookmarkEnd w:id="0"/>
+          </w:p>
+        </w:tc>
+      </w:tr>
+      <w:tr>
+        <w:tc>
+          <w:tcPr>
+            <w:tcW w:w="2831" w:type="dxa"/>
+          </w:tcPr>
+          <w:p>
+            <w:pPr>
+              <w:spacing w:before="100" w:beforeAutospacing="1" w:after="100" w:afterAutospacing="1"/>
+              <w:rPr>
+                <w:rFonts w:ascii="Arial" w:eastAsia="Times New Roman" w:hAnsi="Arial" w:cs="Arial"/>
+                <w:sz w:val="24"/>
+                <w:szCs w:val="24"/>
+                <w:lang w:eastAsia="pt-BR"/>
+              </w:rPr>
+            </w:pPr>
+            <w:r>
+              <w:rPr>
+                <w:rFonts w:ascii="Arial" w:eastAsia="Times New Roman" w:hAnsi="Arial" w:cs="Arial"/>
+                <w:sz w:val="24"/>
+                <w:szCs w:val="24"/>
+                <w:lang w:eastAsia="pt-BR"/>
+              </w:rPr>
+              <w:t xml:space="preserve">Serve para </w:t>
+            </w:r>
+            <w:r>
+              <w:rPr>
+                <w:rFonts w:ascii="Arial" w:eastAsia="Times New Roman" w:hAnsi="Arial" w:cs="Arial"/>
+                <w:b/>
+                <w:bCs/>
+                <w:sz w:val="24"/>
+                <w:szCs w:val="24"/>
+                <w:lang w:eastAsia="pt-BR"/>
+              </w:rPr>
+              <w:t>testar</w:t>
+            </w:r>
+            <w:r>
+              <w:rPr>
+                <w:rFonts w:ascii="Arial" w:eastAsia="Times New Roman" w:hAnsi="Arial" w:cs="Arial"/>
+                <w:sz w:val="24"/>
+                <w:szCs w:val="24"/>
+                <w:lang w:eastAsia="pt-BR"/>
+              </w:rPr>
+              <w:t xml:space="preserve"> um trecho de código que </w:t>
+            </w:r>
+            <w:r>
+              <w:rPr>
+                <w:rFonts w:ascii="Arial" w:eastAsia="Times New Roman" w:hAnsi="Arial" w:cs="Arial"/>
+                <w:b/>
+                <w:bCs/>
+                <w:sz w:val="24"/>
+                <w:szCs w:val="24"/>
+                <w:lang w:eastAsia="pt-BR"/>
+              </w:rPr>
+              <w:t>pode gerar exceções</w:t>
+            </w:r>
+            <w:r>
+              <w:rPr>
+                <w:rFonts w:ascii="Arial" w:eastAsia="Times New Roman" w:hAnsi="Arial" w:cs="Arial"/>
+                <w:sz w:val="24"/>
+                <w:szCs w:val="24"/>
+                <w:lang w:eastAsia="pt-BR"/>
+              </w:rPr>
+              <w:t xml:space="preserve"> (erros).</w:t>
+            </w:r>
+          </w:p>
+          <w:p>
+            <w:pPr>
+              <w:spacing w:before="100" w:beforeAutospacing="1" w:after="100" w:afterAutospacing="1"/>
+              <w:rPr>
+                <w:rFonts w:ascii="Arial" w:eastAsia="Times New Roman" w:hAnsi="Arial" w:cs="Arial"/>
+                <w:sz w:val="24"/>
+                <w:szCs w:val="24"/>
+                <w:lang w:eastAsia="pt-BR"/>
+              </w:rPr>
+            </w:pPr>
+            <w:r>
+              <w:rPr>
+                <w:rFonts w:ascii="Arial" w:eastAsia="Times New Roman" w:hAnsi="Arial" w:cs="Arial"/>
+                <w:sz w:val="24"/>
+                <w:szCs w:val="24"/>
+                <w:lang w:eastAsia="pt-BR"/>
+              </w:rPr>
+              <w:t>S</w:t>
+            </w:r>
+            <w:r>
+              <w:rPr>
+                <w:rFonts w:ascii="Arial" w:eastAsia="Times New Roman" w:hAnsi="Arial" w:cs="Arial"/>
+                <w:sz w:val="24"/>
+                <w:szCs w:val="24"/>
+                <w:lang w:eastAsia="pt-BR"/>
+              </w:rPr>
+              <w:t xml:space="preserve">e tudo correr bem, o código dentro do </w:t>
+            </w:r>
+            <w:proofErr w:type="spellStart"/>
+            <w:r>
+              <w:rPr>
+                <w:rFonts w:ascii="Arial" w:eastAsia="Times New Roman" w:hAnsi="Arial" w:cs="Arial"/>
+                <w:sz w:val="24"/>
+                <w:szCs w:val="24"/>
+                <w:lang w:eastAsia="pt-BR"/>
+              </w:rPr>
+              <w:t>try</w:t>
+            </w:r>
+            <w:proofErr w:type="spellEnd"/>
+            <w:r>
+              <w:rPr>
+                <w:rFonts w:ascii="Arial" w:eastAsia="Times New Roman" w:hAnsi="Arial" w:cs="Arial"/>
+                <w:sz w:val="24"/>
+                <w:szCs w:val="24"/>
+                <w:lang w:eastAsia="pt-BR"/>
+              </w:rPr>
+              <w:t xml:space="preserve"> é executado normalmente.</w:t>
+            </w:r>
+          </w:p>
+          <w:p>
+            <w:pPr>
+              <w:spacing w:before="100" w:beforeAutospacing="1" w:after="100" w:afterAutospacing="1"/>
+              <w:rPr>
+                <w:rFonts w:ascii="Arial" w:eastAsia="Times New Roman" w:hAnsi="Arial" w:cs="Arial"/>
+                <w:sz w:val="24"/>
+                <w:szCs w:val="24"/>
+                <w:lang w:eastAsia="pt-BR"/>
+              </w:rPr>
+            </w:pPr>
+            <w:r>
+              <w:rPr>
+                <w:rFonts w:ascii="Arial" w:eastAsia="Times New Roman" w:hAnsi="Arial" w:cs="Arial"/>
+                <w:sz w:val="24"/>
+                <w:szCs w:val="24"/>
+                <w:lang w:eastAsia="pt-BR"/>
+              </w:rPr>
+              <w:t>Se ocorrer uma exceção, o fluxo pula para o catch</w:t>
+            </w:r>
+          </w:p>
+        </w:tc>
+        <w:tc>
+          <w:tcPr>
+            <w:tcW w:w="2831" w:type="dxa"/>
+          </w:tcPr>
+          <w:p>
+            <w:pPr>
+              <w:spacing w:before="100" w:beforeAutospacing="1" w:after="100" w:afterAutospacing="1"/>
+              <w:rPr>
+                <w:rFonts w:ascii="Arial" w:eastAsia="Times New Roman" w:hAnsi="Arial" w:cs="Arial"/>
+                <w:sz w:val="24"/>
+                <w:szCs w:val="24"/>
+                <w:lang w:eastAsia="pt-BR"/>
+              </w:rPr>
+            </w:pPr>
+            <w:r>
+              <w:rPr>
+                <w:rFonts w:ascii="Arial" w:eastAsia="Times New Roman" w:hAnsi="Arial" w:cs="Arial"/>
+                <w:sz w:val="24"/>
+                <w:szCs w:val="24"/>
+                <w:lang w:eastAsia="pt-BR"/>
+              </w:rPr>
+              <w:t xml:space="preserve">Serve para </w:t>
+            </w:r>
+            <w:r>
+              <w:rPr>
+                <w:rFonts w:ascii="Arial" w:eastAsia="Times New Roman" w:hAnsi="Arial" w:cs="Arial"/>
+                <w:b/>
+                <w:bCs/>
+                <w:sz w:val="24"/>
+                <w:szCs w:val="24"/>
+                <w:lang w:eastAsia="pt-BR"/>
+              </w:rPr>
+              <w:t>tratar a exceção</w:t>
+            </w:r>
+            <w:r>
+              <w:rPr>
+                <w:rFonts w:ascii="Arial" w:eastAsia="Times New Roman" w:hAnsi="Arial" w:cs="Arial"/>
+                <w:sz w:val="24"/>
+                <w:szCs w:val="24"/>
+                <w:lang w:eastAsia="pt-BR"/>
+              </w:rPr>
+              <w:t xml:space="preserve"> que foi lançada no </w:t>
+            </w:r>
+            <w:proofErr w:type="spellStart"/>
+            <w:r>
+              <w:rPr>
+                <w:rFonts w:ascii="Arial" w:eastAsia="Times New Roman" w:hAnsi="Arial" w:cs="Arial"/>
+                <w:sz w:val="24"/>
+                <w:szCs w:val="24"/>
+                <w:lang w:eastAsia="pt-BR"/>
+              </w:rPr>
+              <w:t>try</w:t>
+            </w:r>
+            <w:proofErr w:type="spellEnd"/>
+            <w:r>
+              <w:rPr>
+                <w:rFonts w:ascii="Arial" w:eastAsia="Times New Roman" w:hAnsi="Arial" w:cs="Arial"/>
+                <w:sz w:val="24"/>
+                <w:szCs w:val="24"/>
+                <w:lang w:eastAsia="pt-BR"/>
+              </w:rPr>
+              <w:t>.</w:t>
+            </w:r>
+          </w:p>
+          <w:p>
+            <w:pPr>
+              <w:spacing w:before="100" w:beforeAutospacing="1" w:after="100" w:afterAutospacing="1"/>
+              <w:rPr>
+                <w:rFonts w:ascii="Arial" w:eastAsia="Times New Roman" w:hAnsi="Arial" w:cs="Arial"/>
+                <w:sz w:val="24"/>
+                <w:szCs w:val="24"/>
+                <w:lang w:eastAsia="pt-BR"/>
+              </w:rPr>
+            </w:pPr>
+            <w:r>
+              <w:rPr>
+                <w:rFonts w:ascii="Arial" w:eastAsia="Times New Roman" w:hAnsi="Arial" w:cs="Arial"/>
+                <w:sz w:val="24"/>
+                <w:szCs w:val="24"/>
+                <w:lang w:eastAsia="pt-BR"/>
+              </w:rPr>
+              <w:t>Você pode ter múltiplos catch para tratar diferentes tipos de erro.</w:t>
+            </w:r>
+          </w:p>
+          <w:p>
+            <w:pPr>
+              <w:spacing w:after="120"/>
+              <w:jc w:val="center"/>
+              <w:rPr>
+                <w:rFonts w:ascii="Arial" w:hAnsi="Arial" w:cs="Arial"/>
+                <w:b/>
+                <w:sz w:val="24"/>
+                <w:szCs w:val="24"/>
+              </w:rPr>
+            </w:pPr>
+          </w:p>
+        </w:tc>
+        <w:tc>
+          <w:tcPr>
+            <w:tcW w:w="2832" w:type="dxa"/>
+          </w:tcPr>
+          <w:p>
+            <w:pPr>
+              <w:spacing w:before="100" w:beforeAutospacing="1" w:after="100" w:afterAutospacing="1"/>
+              <w:rPr>
+                <w:rFonts w:ascii="Arial" w:eastAsia="Times New Roman" w:hAnsi="Arial" w:cs="Arial"/>
+                <w:sz w:val="24"/>
+                <w:szCs w:val="24"/>
+                <w:lang w:eastAsia="pt-BR"/>
+              </w:rPr>
+            </w:pPr>
+            <w:r>
+              <w:rPr>
+                <w:rFonts w:ascii="Arial" w:eastAsia="Times New Roman" w:hAnsi="Arial" w:cs="Arial"/>
+                <w:sz w:val="24"/>
+                <w:szCs w:val="24"/>
+                <w:lang w:eastAsia="pt-BR"/>
+              </w:rPr>
+              <w:t xml:space="preserve">Serve para </w:t>
+            </w:r>
+            <w:r>
+              <w:rPr>
+                <w:rFonts w:ascii="Arial" w:eastAsia="Times New Roman" w:hAnsi="Arial" w:cs="Arial"/>
+                <w:b/>
+                <w:bCs/>
+                <w:sz w:val="24"/>
+                <w:szCs w:val="24"/>
+                <w:lang w:eastAsia="pt-BR"/>
+              </w:rPr>
+              <w:t>executar código que deve rodar sempre</w:t>
+            </w:r>
+            <w:r>
+              <w:rPr>
+                <w:rFonts w:ascii="Arial" w:eastAsia="Times New Roman" w:hAnsi="Arial" w:cs="Arial"/>
+                <w:sz w:val="24"/>
+                <w:szCs w:val="24"/>
+                <w:lang w:eastAsia="pt-BR"/>
+              </w:rPr>
+              <w:t>, mesmo que tenha ocorrido erro.</w:t>
+            </w:r>
+          </w:p>
+          <w:p>
+            <w:pPr>
+              <w:spacing w:before="100" w:beforeAutospacing="1" w:after="100" w:afterAutospacing="1"/>
+              <w:rPr>
+                <w:rFonts w:ascii="Arial" w:eastAsia="Times New Roman" w:hAnsi="Arial" w:cs="Arial"/>
+                <w:sz w:val="24"/>
+                <w:szCs w:val="24"/>
+                <w:lang w:eastAsia="pt-BR"/>
+              </w:rPr>
+            </w:pPr>
+            <w:r>
+              <w:rPr>
+                <w:rFonts w:ascii="Arial" w:eastAsia="Times New Roman" w:hAnsi="Arial" w:cs="Arial"/>
+                <w:sz w:val="24"/>
+                <w:szCs w:val="24"/>
+                <w:lang w:eastAsia="pt-BR"/>
+              </w:rPr>
+              <w:t xml:space="preserve">Muito usado para </w:t>
+            </w:r>
+            <w:r>
+              <w:rPr>
+                <w:rFonts w:ascii="Arial" w:eastAsia="Times New Roman" w:hAnsi="Arial" w:cs="Arial"/>
+                <w:b/>
+                <w:bCs/>
+                <w:sz w:val="24"/>
+                <w:szCs w:val="24"/>
+                <w:lang w:eastAsia="pt-BR"/>
+              </w:rPr>
+              <w:t>fechar arquivos, liberar recursos, encerrar conexões</w:t>
+            </w:r>
+            <w:r>
+              <w:rPr>
+                <w:rFonts w:ascii="Arial" w:eastAsia="Times New Roman" w:hAnsi="Arial" w:cs="Arial"/>
+                <w:sz w:val="24"/>
+                <w:szCs w:val="24"/>
+                <w:lang w:eastAsia="pt-BR"/>
+              </w:rPr>
+              <w:t>, etc.</w:t>
+            </w:r>
+          </w:p>
+          <w:p>
+            <w:pPr>
+              <w:spacing w:after="120"/>
+              <w:jc w:val="center"/>
+              <w:rPr>
+                <w:rFonts w:ascii="Arial" w:hAnsi="Arial" w:cs="Arial"/>
+                <w:b/>
+                <w:sz w:val="24"/>
+                <w:szCs w:val="24"/>
+              </w:rPr>
+            </w:pPr>
+          </w:p>
+        </w:tc>
+      </w:tr>
+    </w:tbl>
+    <w:p>
+      <w:pPr>
+        <w:spacing w:after="120"/>
+        <w:jc w:val="center"/>
+        <w:rPr>
+          <w:rFonts w:ascii="Arial" w:hAnsi="Arial" w:cs="Arial"/>
+          <w:b/>
+          <w:sz w:val="28"/>
+          <w:szCs w:val="24"/>
+        </w:rPr>
+      </w:pPr>
+    </w:p>
+    <w:p>
+      <w:pPr>
+        <w:spacing w:after="120"/>
+        <w:rPr>
+          <w:rFonts w:ascii="Arial" w:hAnsi="Arial" w:cs="Arial"/>
+          <w:sz w:val="24"/>
+          <w:szCs w:val="24"/>
+          <w:highlight w:val="magenta"/>
+        </w:rPr>
+      </w:pPr>
+      <w:proofErr w:type="spellStart"/>
+      <w:r>
+        <w:rPr>
+          <w:rFonts w:ascii="Arial" w:hAnsi="Arial" w:cs="Arial"/>
+          <w:sz w:val="24"/>
+          <w:szCs w:val="24"/>
+          <w:highlight w:val="magenta"/>
+        </w:rPr>
+        <w:t>Try</w:t>
+      </w:r>
+      <w:proofErr w:type="spellEnd"/>
+      <w:r>
+        <w:rPr>
+          <w:rFonts w:ascii="Arial" w:hAnsi="Arial" w:cs="Arial"/>
+          <w:sz w:val="24"/>
+          <w:szCs w:val="24"/>
+          <w:highlight w:val="magenta"/>
+        </w:rPr>
+        <w:t xml:space="preserve"> {</w:t>
+      </w:r>
+    </w:p>
+    <w:p>
+      <w:pPr>
+        <w:spacing w:after="120"/>
+        <w:rPr>
+          <w:rFonts w:ascii="Arial" w:hAnsi="Arial" w:cs="Arial"/>
+          <w:sz w:val="24"/>
+          <w:szCs w:val="24"/>
+          <w:highlight w:val="magenta"/>
+        </w:rPr>
+      </w:pPr>
+      <w:r>
+        <w:rPr>
+          <w:rFonts w:ascii="Arial" w:hAnsi="Arial" w:cs="Arial"/>
+          <w:sz w:val="24"/>
+          <w:szCs w:val="24"/>
+          <w:highlight w:val="magenta"/>
+        </w:rPr>
+        <w:tab/>
+      </w:r>
+      <w:r>
+        <w:rPr>
+          <w:rFonts w:ascii="Arial" w:hAnsi="Arial" w:cs="Arial"/>
+          <w:sz w:val="24"/>
+          <w:szCs w:val="24"/>
+          <w:highlight w:val="magenta"/>
+        </w:rPr>
+        <w:t xml:space="preserve">// Código que pode lançar (todo o código que você fez para a aplicação </w:t>
+      </w:r>
+      <w:r>
+        <w:rPr>
+          <w:rFonts w:ascii="Arial" w:hAnsi="Arial" w:cs="Arial"/>
+          <w:sz w:val="24"/>
+          <w:szCs w:val="24"/>
+          <w:highlight w:val="magenta"/>
+        </w:rPr>
+        <w:tab/>
+      </w:r>
+      <w:r>
+        <w:rPr>
+          <w:rFonts w:ascii="Arial" w:hAnsi="Arial" w:cs="Arial"/>
+          <w:sz w:val="24"/>
+          <w:szCs w:val="24"/>
+          <w:highlight w:val="magenta"/>
+        </w:rPr>
+        <w:t>funcionar)</w:t>
+      </w:r>
+    </w:p>
+    <w:p>
+      <w:pPr>
+        <w:spacing w:after="120"/>
+        <w:rPr>
+          <w:rFonts w:ascii="Arial" w:hAnsi="Arial" w:cs="Arial"/>
+          <w:sz w:val="24"/>
+          <w:szCs w:val="24"/>
+          <w:highlight w:val="magenta"/>
+        </w:rPr>
+      </w:pPr>
+      <w:proofErr w:type="spellStart"/>
+      <w:r>
+        <w:rPr>
+          <w:rFonts w:ascii="Arial" w:hAnsi="Arial" w:cs="Arial"/>
+          <w:sz w:val="24"/>
+          <w:szCs w:val="24"/>
+          <w:highlight w:val="magenta"/>
+        </w:rPr>
+        <w:t>int</w:t>
+      </w:r>
+      <w:proofErr w:type="spellEnd"/>
+      <w:r>
+        <w:rPr>
+          <w:rFonts w:ascii="Arial" w:hAnsi="Arial" w:cs="Arial"/>
+          <w:sz w:val="24"/>
+          <w:szCs w:val="24"/>
+          <w:highlight w:val="magenta"/>
+        </w:rPr>
+        <w:t xml:space="preserve"> resultado = 10 / 0;</w:t>
+      </w:r>
+    </w:p>
+    <w:p>
+      <w:pPr>
+        <w:spacing w:after="120"/>
+        <w:rPr>
+          <w:rFonts w:ascii="Arial" w:hAnsi="Arial" w:cs="Arial"/>
+          <w:sz w:val="24"/>
+          <w:szCs w:val="24"/>
+          <w:highlight w:val="magenta"/>
+        </w:rPr>
+      </w:pPr>
+      <w:r>
+        <w:rPr>
+          <w:rFonts w:ascii="Arial" w:hAnsi="Arial" w:cs="Arial"/>
+          <w:sz w:val="24"/>
+          <w:szCs w:val="24"/>
+          <w:highlight w:val="magenta"/>
+        </w:rPr>
+        <w:t>} catch (</w:t>
+      </w:r>
+      <w:proofErr w:type="spellStart"/>
+      <w:r>
+        <w:rPr>
+          <w:rFonts w:ascii="Arial" w:hAnsi="Arial" w:cs="Arial"/>
+          <w:sz w:val="24"/>
+          <w:szCs w:val="24"/>
+          <w:highlight w:val="magenta"/>
+        </w:rPr>
+        <w:t>TipoDaExcecao</w:t>
+      </w:r>
+      <w:proofErr w:type="spellEnd"/>
+      <w:r>
+        <w:rPr>
+          <w:rFonts w:ascii="Arial" w:hAnsi="Arial" w:cs="Arial"/>
+          <w:sz w:val="24"/>
+          <w:szCs w:val="24"/>
+          <w:highlight w:val="magenta"/>
+        </w:rPr>
+        <w:t xml:space="preserve"> e) {</w:t>
+      </w:r>
+    </w:p>
+    <w:p>
+      <w:pPr>
+        <w:spacing w:after="120"/>
+        <w:rPr>
+          <w:rFonts w:ascii="Arial" w:hAnsi="Arial" w:cs="Arial"/>
+          <w:sz w:val="24"/>
+          <w:szCs w:val="24"/>
+          <w:highlight w:val="magenta"/>
+        </w:rPr>
+      </w:pPr>
+      <w:r>
+        <w:rPr>
+          <w:rFonts w:ascii="Arial" w:hAnsi="Arial" w:cs="Arial"/>
+          <w:sz w:val="24"/>
+          <w:szCs w:val="24"/>
+          <w:highlight w:val="magenta"/>
+        </w:rPr>
+        <w:tab/>
+        <w:t xml:space="preserve">// Tratamento de exceção </w:t>
+      </w:r>
+    </w:p>
+    <w:p>
+      <w:pPr>
+        <w:spacing w:after="120"/>
+        <w:rPr>
+          <w:rFonts w:ascii="Arial" w:hAnsi="Arial" w:cs="Arial"/>
+          <w:sz w:val="24"/>
+          <w:szCs w:val="24"/>
+          <w:highlight w:val="magenta"/>
+        </w:rPr>
+      </w:pPr>
+      <w:r>
+        <w:rPr>
+          <w:rFonts w:ascii="Arial" w:hAnsi="Arial" w:cs="Arial"/>
+          <w:sz w:val="24"/>
+          <w:szCs w:val="24"/>
+          <w:highlight w:val="magenta"/>
+        </w:rPr>
+        <w:tab/>
+      </w:r>
+      <w:proofErr w:type="spellStart"/>
+      <w:r>
+        <w:rPr>
+          <w:rFonts w:ascii="Arial" w:hAnsi="Arial" w:cs="Arial"/>
+          <w:sz w:val="24"/>
+          <w:szCs w:val="24"/>
+          <w:highlight w:val="magenta"/>
+        </w:rPr>
+        <w:t>System.out.println</w:t>
+      </w:r>
+      <w:proofErr w:type="spellEnd"/>
+      <w:r>
+        <w:rPr>
+          <w:rFonts w:ascii="Arial" w:hAnsi="Arial" w:cs="Arial"/>
+          <w:sz w:val="24"/>
+          <w:szCs w:val="24"/>
+          <w:highlight w:val="magenta"/>
+        </w:rPr>
+        <w:t>(“Erro: divisão por zero!”);</w:t>
+      </w:r>
+    </w:p>
+    <w:p>
+      <w:pPr>
+        <w:pStyle w:val="Pr-formataoHTML"/>
+        <w:rPr>
+          <w:rFonts w:ascii="Arial" w:hAnsi="Arial" w:cs="Arial"/>
+          <w:sz w:val="24"/>
+          <w:szCs w:val="24"/>
+          <w:highlight w:val="magenta"/>
+        </w:rPr>
+      </w:pPr>
+      <w:r>
+        <w:rPr>
+          <w:rFonts w:ascii="Arial" w:hAnsi="Arial" w:cs="Arial"/>
+          <w:sz w:val="24"/>
+          <w:szCs w:val="24"/>
+          <w:highlight w:val="magenta"/>
+        </w:rPr>
+        <w:t>}</w:t>
+      </w:r>
+      <w:r>
+        <w:rPr>
+          <w:highlight w:val="magenta"/>
+        </w:rPr>
+        <w:t xml:space="preserve"> </w:t>
+      </w:r>
+      <w:proofErr w:type="spellStart"/>
+      <w:r>
+        <w:rPr>
+          <w:rFonts w:ascii="Arial" w:hAnsi="Arial" w:cs="Arial"/>
+          <w:sz w:val="24"/>
+          <w:szCs w:val="24"/>
+          <w:highlight w:val="magenta"/>
+        </w:rPr>
+        <w:t>finally</w:t>
+      </w:r>
+      <w:proofErr w:type="spellEnd"/>
+      <w:r>
+        <w:rPr>
+          <w:rFonts w:ascii="Arial" w:hAnsi="Arial" w:cs="Arial"/>
+          <w:sz w:val="24"/>
+          <w:szCs w:val="24"/>
+          <w:highlight w:val="magenta"/>
+        </w:rPr>
+        <w:t xml:space="preserve"> {</w:t>
+      </w:r>
+    </w:p>
+    <w:p>
+      <w:pPr>
+        <w:tabs>
+          <w:tab w:val="left" w:pos="916"/>
+          <w:tab w:val="left" w:pos="1832"/>
+          <w:tab w:val="left" w:pos="2748"/>
+          <w:tab w:val="left" w:pos="3664"/>
+          <w:tab w:val="left" w:pos="4580"/>
+          <w:tab w:val="left" w:pos="5496"/>
+          <w:tab w:val="left" w:pos="6412"/>
+          <w:tab w:val="left" w:pos="7328"/>
+          <w:tab w:val="left" w:pos="8244"/>
+          <w:tab w:val="left" w:pos="9160"/>
+          <w:tab w:val="left" w:pos="10076"/>
+          <w:tab w:val="left" w:pos="10992"/>
+          <w:tab w:val="left" w:pos="11908"/>
+          <w:tab w:val="left" w:pos="12824"/>
+          <w:tab w:val="left" w:pos="13740"/>
+          <w:tab w:val="left" w:pos="14656"/>
+        </w:tabs>
+        <w:spacing w:after="0" w:line="240" w:lineRule="auto"/>
+        <w:rPr>
+          <w:rFonts w:ascii="Arial" w:eastAsia="Times New Roman" w:hAnsi="Arial" w:cs="Arial"/>
+          <w:sz w:val="24"/>
+          <w:szCs w:val="24"/>
+          <w:highlight w:val="magenta"/>
+          <w:lang w:eastAsia="pt-BR"/>
+        </w:rPr>
+      </w:pPr>
+      <w:r>
+        <w:rPr>
+          <w:rFonts w:ascii="Arial" w:eastAsia="Times New Roman" w:hAnsi="Arial" w:cs="Arial"/>
+          <w:sz w:val="24"/>
+          <w:szCs w:val="24"/>
+          <w:highlight w:val="magenta"/>
+          <w:lang w:eastAsia="pt-BR"/>
+        </w:rPr>
+        <w:t xml:space="preserve">    </w:t>
+      </w:r>
+      <w:r>
+        <w:rPr>
+          <w:rFonts w:ascii="Arial" w:eastAsia="Times New Roman" w:hAnsi="Arial" w:cs="Arial"/>
+          <w:sz w:val="24"/>
+          <w:szCs w:val="24"/>
+          <w:highlight w:val="magenta"/>
+          <w:lang w:eastAsia="pt-BR"/>
+        </w:rPr>
+        <w:tab/>
+      </w:r>
+      <w:r>
+        <w:rPr>
+          <w:rFonts w:ascii="Arial" w:eastAsia="Times New Roman" w:hAnsi="Arial" w:cs="Arial"/>
+          <w:sz w:val="24"/>
+          <w:szCs w:val="24"/>
+          <w:highlight w:val="magenta"/>
+          <w:lang w:eastAsia="pt-BR"/>
+        </w:rPr>
+        <w:t>// Código que será executado sempre</w:t>
+      </w:r>
+    </w:p>
+    <w:p>
+      <w:pPr>
+        <w:tabs>
+          <w:tab w:val="left" w:pos="916"/>
+          <w:tab w:val="left" w:pos="1832"/>
+          <w:tab w:val="left" w:pos="2748"/>
+          <w:tab w:val="left" w:pos="3664"/>
+          <w:tab w:val="left" w:pos="4580"/>
+          <w:tab w:val="left" w:pos="5496"/>
+          <w:tab w:val="left" w:pos="6412"/>
+          <w:tab w:val="left" w:pos="7328"/>
+          <w:tab w:val="left" w:pos="8244"/>
+          <w:tab w:val="left" w:pos="9160"/>
+          <w:tab w:val="left" w:pos="10076"/>
+          <w:tab w:val="left" w:pos="10992"/>
+          <w:tab w:val="left" w:pos="11908"/>
+          <w:tab w:val="left" w:pos="12824"/>
+          <w:tab w:val="left" w:pos="13740"/>
+          <w:tab w:val="left" w:pos="14656"/>
+        </w:tabs>
+        <w:spacing w:after="0" w:line="240" w:lineRule="auto"/>
+        <w:rPr>
+          <w:rFonts w:ascii="Arial" w:eastAsia="Times New Roman" w:hAnsi="Arial" w:cs="Arial"/>
+          <w:sz w:val="24"/>
+          <w:szCs w:val="24"/>
+          <w:highlight w:val="magenta"/>
+          <w:lang w:eastAsia="pt-BR"/>
+        </w:rPr>
+      </w:pPr>
+      <w:r>
+        <w:rPr>
+          <w:rFonts w:ascii="Arial" w:eastAsia="Times New Roman" w:hAnsi="Arial" w:cs="Arial"/>
+          <w:sz w:val="24"/>
+          <w:szCs w:val="24"/>
+          <w:highlight w:val="magenta"/>
+          <w:lang w:eastAsia="pt-BR"/>
+        </w:rPr>
+        <w:tab/>
+        <w:t xml:space="preserve">// </w:t>
+      </w:r>
+      <w:r>
+        <w:rPr>
+          <w:rFonts w:ascii="Arial" w:hAnsi="Arial" w:cs="Arial"/>
+          <w:sz w:val="24"/>
+          <w:szCs w:val="24"/>
+          <w:highlight w:val="magenta"/>
+        </w:rPr>
+        <w:t xml:space="preserve">O </w:t>
+      </w:r>
+      <w:r>
+        <w:rPr>
+          <w:rStyle w:val="Forte"/>
+          <w:rFonts w:ascii="Arial" w:hAnsi="Arial" w:cs="Arial"/>
+          <w:b w:val="0"/>
+          <w:sz w:val="24"/>
+          <w:szCs w:val="24"/>
+          <w:highlight w:val="magenta"/>
+        </w:rPr>
+        <w:t>bloco</w:t>
+      </w:r>
+      <w:r>
+        <w:rPr>
+          <w:rStyle w:val="Forte"/>
+          <w:rFonts w:ascii="Arial" w:hAnsi="Arial" w:cs="Arial"/>
+          <w:sz w:val="24"/>
+          <w:szCs w:val="24"/>
+          <w:highlight w:val="magenta"/>
+        </w:rPr>
+        <w:t xml:space="preserve"> </w:t>
+      </w:r>
+      <w:r>
+        <w:rPr>
+          <w:rStyle w:val="Forte"/>
+          <w:rFonts w:ascii="Arial" w:hAnsi="Arial" w:cs="Arial"/>
+          <w:sz w:val="24"/>
+          <w:szCs w:val="24"/>
+          <w:highlight w:val="magenta"/>
+        </w:rPr>
+        <w:t>“</w:t>
+      </w:r>
+      <w:proofErr w:type="spellStart"/>
+      <w:r>
+        <w:rPr>
+          <w:rStyle w:val="CdigoHTML"/>
+          <w:rFonts w:ascii="Arial" w:eastAsiaTheme="minorHAnsi" w:hAnsi="Arial" w:cs="Arial"/>
+          <w:sz w:val="24"/>
+          <w:szCs w:val="24"/>
+          <w:highlight w:val="magenta"/>
+        </w:rPr>
+        <w:t>finally</w:t>
+      </w:r>
+      <w:proofErr w:type="spellEnd"/>
+      <w:r>
+        <w:rPr>
+          <w:rStyle w:val="CdigoHTML"/>
+          <w:rFonts w:ascii="Arial" w:eastAsiaTheme="minorHAnsi" w:hAnsi="Arial" w:cs="Arial"/>
+          <w:sz w:val="24"/>
+          <w:szCs w:val="24"/>
+          <w:highlight w:val="magenta"/>
+        </w:rPr>
+        <w:t>”</w:t>
+      </w:r>
+      <w:r>
+        <w:rPr>
+          <w:rFonts w:ascii="Arial" w:hAnsi="Arial" w:cs="Arial"/>
+          <w:sz w:val="24"/>
+          <w:szCs w:val="24"/>
+          <w:highlight w:val="magenta"/>
+        </w:rPr>
+        <w:t xml:space="preserve"> é ideal para liberar recursos, fechar conexões, ou </w:t>
+      </w:r>
+      <w:r>
+        <w:rPr>
+          <w:rFonts w:ascii="Arial" w:hAnsi="Arial" w:cs="Arial"/>
+          <w:sz w:val="24"/>
+          <w:szCs w:val="24"/>
+          <w:highlight w:val="magenta"/>
+        </w:rPr>
+        <w:tab/>
+      </w:r>
+      <w:r>
+        <w:rPr>
+          <w:rFonts w:ascii="Arial" w:hAnsi="Arial" w:cs="Arial"/>
+          <w:sz w:val="24"/>
+          <w:szCs w:val="24"/>
+          <w:highlight w:val="magenta"/>
+        </w:rPr>
+        <w:t>apenas registrar que o processo chegou ao fim.</w:t>
+      </w:r>
+    </w:p>
+    <w:p>
+      <w:pPr>
+        <w:tabs>
+          <w:tab w:val="left" w:pos="916"/>
+          <w:tab w:val="left" w:pos="1832"/>
+          <w:tab w:val="left" w:pos="2748"/>
+          <w:tab w:val="left" w:pos="3664"/>
+          <w:tab w:val="left" w:pos="4580"/>
+          <w:tab w:val="left" w:pos="5496"/>
+          <w:tab w:val="left" w:pos="6412"/>
+          <w:tab w:val="left" w:pos="7328"/>
+          <w:tab w:val="left" w:pos="8244"/>
+          <w:tab w:val="left" w:pos="9160"/>
+          <w:tab w:val="left" w:pos="10076"/>
+          <w:tab w:val="left" w:pos="10992"/>
+          <w:tab w:val="left" w:pos="11908"/>
+          <w:tab w:val="left" w:pos="12824"/>
+          <w:tab w:val="left" w:pos="13740"/>
+          <w:tab w:val="left" w:pos="14656"/>
+        </w:tabs>
+        <w:spacing w:after="0" w:line="240" w:lineRule="auto"/>
+        <w:rPr>
+          <w:rFonts w:ascii="Arial" w:eastAsia="Times New Roman" w:hAnsi="Arial" w:cs="Arial"/>
+          <w:sz w:val="24"/>
+          <w:szCs w:val="24"/>
+          <w:highlight w:val="magenta"/>
+          <w:lang w:eastAsia="pt-BR"/>
+        </w:rPr>
+      </w:pPr>
+      <w:r>
+        <w:rPr>
+          <w:rFonts w:ascii="Arial" w:eastAsia="Times New Roman" w:hAnsi="Arial" w:cs="Arial"/>
+          <w:sz w:val="24"/>
+          <w:szCs w:val="24"/>
+          <w:highlight w:val="magenta"/>
+          <w:lang w:eastAsia="pt-BR"/>
+        </w:rPr>
+        <w:t xml:space="preserve">    </w:t>
+      </w:r>
+      <w:r>
+        <w:rPr>
+          <w:rFonts w:ascii="Arial" w:eastAsia="Times New Roman" w:hAnsi="Arial" w:cs="Arial"/>
+          <w:sz w:val="24"/>
+          <w:szCs w:val="24"/>
+          <w:highlight w:val="magenta"/>
+          <w:lang w:eastAsia="pt-BR"/>
+        </w:rPr>
+        <w:tab/>
+      </w:r>
+      <w:proofErr w:type="spellStart"/>
+      <w:r>
+        <w:rPr>
+          <w:rFonts w:ascii="Arial" w:eastAsia="Times New Roman" w:hAnsi="Arial" w:cs="Arial"/>
+          <w:sz w:val="24"/>
+          <w:szCs w:val="24"/>
+          <w:highlight w:val="magenta"/>
+          <w:lang w:eastAsia="pt-BR"/>
+        </w:rPr>
+        <w:t>System.out.println</w:t>
+      </w:r>
+      <w:proofErr w:type="spellEnd"/>
+      <w:r>
+        <w:rPr>
+          <w:rFonts w:ascii="Arial" w:eastAsia="Times New Roman" w:hAnsi="Arial" w:cs="Arial"/>
+          <w:sz w:val="24"/>
+          <w:szCs w:val="24"/>
+          <w:highlight w:val="magenta"/>
+          <w:lang w:eastAsia="pt-BR"/>
+        </w:rPr>
+        <w:t xml:space="preserve">("Bloco </w:t>
+      </w:r>
+      <w:proofErr w:type="spellStart"/>
+      <w:r>
+        <w:rPr>
+          <w:rFonts w:ascii="Arial" w:eastAsia="Times New Roman" w:hAnsi="Arial" w:cs="Arial"/>
+          <w:sz w:val="24"/>
+          <w:szCs w:val="24"/>
+          <w:highlight w:val="magenta"/>
+          <w:lang w:eastAsia="pt-BR"/>
+        </w:rPr>
+        <w:t>finally</w:t>
+      </w:r>
+      <w:proofErr w:type="spellEnd"/>
+      <w:r>
+        <w:rPr>
+          <w:rFonts w:ascii="Arial" w:eastAsia="Times New Roman" w:hAnsi="Arial" w:cs="Arial"/>
+          <w:sz w:val="24"/>
+          <w:szCs w:val="24"/>
+          <w:highlight w:val="magenta"/>
+          <w:lang w:eastAsia="pt-BR"/>
+        </w:rPr>
+        <w:t xml:space="preserve"> executado.");</w:t>
+      </w:r>
+    </w:p>
+    <w:p>
+      <w:pPr>
+        <w:tabs>
+          <w:tab w:val="left" w:pos="916"/>
+          <w:tab w:val="left" w:pos="1832"/>
+          <w:tab w:val="left" w:pos="2748"/>
+          <w:tab w:val="left" w:pos="3664"/>
+          <w:tab w:val="left" w:pos="4580"/>
+          <w:tab w:val="left" w:pos="5496"/>
+          <w:tab w:val="left" w:pos="6412"/>
+          <w:tab w:val="left" w:pos="7328"/>
+          <w:tab w:val="left" w:pos="8244"/>
+          <w:tab w:val="left" w:pos="9160"/>
+          <w:tab w:val="left" w:pos="10076"/>
+          <w:tab w:val="left" w:pos="10992"/>
+          <w:tab w:val="left" w:pos="11908"/>
+          <w:tab w:val="left" w:pos="12824"/>
+          <w:tab w:val="left" w:pos="13740"/>
+          <w:tab w:val="left" w:pos="14656"/>
+        </w:tabs>
+        <w:spacing w:after="0" w:line="240" w:lineRule="auto"/>
+        <w:rPr>
+          <w:rFonts w:ascii="Arial" w:eastAsia="Times New Roman" w:hAnsi="Arial" w:cs="Arial"/>
+          <w:sz w:val="24"/>
+          <w:szCs w:val="24"/>
+          <w:lang w:eastAsia="pt-BR"/>
+        </w:rPr>
+      </w:pPr>
+      <w:r>
+        <w:rPr>
+          <w:rFonts w:ascii="Arial" w:eastAsia="Times New Roman" w:hAnsi="Arial" w:cs="Arial"/>
+          <w:sz w:val="24"/>
+          <w:szCs w:val="24"/>
+          <w:highlight w:val="magenta"/>
+          <w:lang w:eastAsia="pt-BR"/>
+        </w:rPr>
+        <w:t>}</w:t>
+      </w:r>
+    </w:p>
+    <w:p>
+      <w:pPr>
+        <w:spacing w:after="120"/>
+        <w:rPr>
+          <w:rFonts w:ascii="Arial" w:hAnsi="Arial" w:cs="Arial"/>
+          <w:sz w:val="24"/>
+          <w:szCs w:val="24"/>
+        </w:rPr>
+      </w:pPr>
+    </w:p>
+    <w:p>
+      <w:pPr>
+        <w:spacing w:after="120"/>
+        <w:rPr>
+          <w:rFonts w:ascii="Arial" w:hAnsi="Arial" w:cs="Arial"/>
+          <w:sz w:val="24"/>
+          <w:szCs w:val="24"/>
+        </w:rPr>
+      </w:pPr>
+    </w:p>
+    <w:p>
+      <w:pPr>
+        <w:spacing w:after="120"/>
+        <w:rPr>
+          <w:rFonts w:ascii="Arial" w:hAnsi="Arial" w:cs="Arial"/>
+          <w:sz w:val="24"/>
+          <w:szCs w:val="24"/>
+        </w:rPr>
+      </w:pPr>
     </w:p>
     <w:sectPr>
       <w:pgSz w:w="11906" w:h="16838"/>
@@ -8600,7 +9732,7 @@
 </file>
 
 <file path=customXml/itemProps1.xml><?xml version="1.0" encoding="utf-8"?>
-<ds:datastoreItem xmlns:ds="http://schemas.openxmlformats.org/officeDocument/2006/customXml" ds:itemID="{3E98EC3B-F544-47B8-8C5E-E5CD57B4CDD3}">
+<ds:datastoreItem xmlns:ds="http://schemas.openxmlformats.org/officeDocument/2006/customXml" ds:itemID="{915082E5-4886-4D0A-BA7A-297560A1D3FB}">
   <ds:schemaRefs>
     <ds:schemaRef ds:uri="http://schemas.openxmlformats.org/officeDocument/2006/bibliography"/>
   </ds:schemaRefs>

</xml_diff>

<commit_message>
Atividades sobre abstração e Herança
</commit_message>
<xml_diff>
--- a/Matéria de Linguagem de Programação.docx
+++ b/Matéria de Linguagem de Programação.docx
@@ -6079,7 +6079,17 @@
           <w:sz w:val="24"/>
           <w:szCs w:val="24"/>
         </w:rPr>
-        <w:t xml:space="preserve">- Serve como base para outras classes, que irão </w:t>
+        <w:t>- Ser</w:t>
+      </w:r>
+      <w:bookmarkStart w:id="0" w:name="_GoBack"/>
+      <w:bookmarkEnd w:id="0"/>
+      <w:r>
+        <w:rPr>
+          <w:rFonts w:ascii="Arial" w:hAnsi="Arial" w:cs="Arial"/>
+          <w:sz w:val="24"/>
+          <w:szCs w:val="24"/>
+        </w:rPr>
+        <w:t xml:space="preserve">ve como base para outras classes, que irão </w:t>
       </w:r>
       <w:r>
         <w:rPr>
@@ -6541,8 +6551,6 @@
               </w:rPr>
               <w:t>Finally</w:t>
             </w:r>
-            <w:bookmarkStart w:id="0" w:name="_GoBack"/>
-            <w:bookmarkEnd w:id="0"/>
           </w:p>
         </w:tc>
       </w:tr>
@@ -9732,7 +9740,7 @@
 </file>
 
 <file path=customXml/itemProps1.xml><?xml version="1.0" encoding="utf-8"?>
-<ds:datastoreItem xmlns:ds="http://schemas.openxmlformats.org/officeDocument/2006/customXml" ds:itemID="{915082E5-4886-4D0A-BA7A-297560A1D3FB}">
+<ds:datastoreItem xmlns:ds="http://schemas.openxmlformats.org/officeDocument/2006/customXml" ds:itemID="{F27DAFB4-A935-4FC6-B830-150B4ACDC09A}">
   <ds:schemaRefs>
     <ds:schemaRef ds:uri="http://schemas.openxmlformats.org/officeDocument/2006/bibliography"/>
   </ds:schemaRefs>

</xml_diff>